<commit_message>
Committing write up updates
</commit_message>
<xml_diff>
--- a/Technical Write-Up.docx
+++ b/Technical Write-Up.docx
@@ -1,6 +1,6 @@
 
 <file path=word/document.xml><?xml version="1.0" encoding="utf-8"?>
-<w:document xmlns:wpc="http://schemas.microsoft.com/office/word/2010/wordprocessingCanvas" xmlns:mc="http://schemas.openxmlformats.org/markup-compatibility/2006" xmlns:o="urn:schemas-microsoft-com:office:office" xmlns:r="http://schemas.openxmlformats.org/officeDocument/2006/relationships" xmlns:m="http://schemas.openxmlformats.org/officeDocument/2006/math" xmlns:v="urn:schemas-microsoft-com:vml" xmlns:wp14="http://schemas.microsoft.com/office/word/2010/wordprocessingDrawing" xmlns:wp="http://schemas.openxmlformats.org/drawingml/2006/wordprocessingDrawing" xmlns:w10="urn:schemas-microsoft-com:office:word" xmlns:w="http://schemas.openxmlformats.org/wordprocessingml/2006/main" xmlns:w14="http://schemas.microsoft.com/office/word/2010/wordml" xmlns:w15="http://schemas.microsoft.com/office/word/2012/wordml" xmlns:wpg="http://schemas.microsoft.com/office/word/2010/wordprocessingGroup" xmlns:wpi="http://schemas.microsoft.com/office/word/2010/wordprocessingInk" xmlns:wne="http://schemas.microsoft.com/office/word/2006/wordml" xmlns:wps="http://schemas.microsoft.com/office/word/2010/wordprocessingShape" mc:Ignorable="w14 w15 wp14">
+<w:document xmlns:wpc="http://schemas.microsoft.com/office/word/2010/wordprocessingCanvas" xmlns:cx="http://schemas.microsoft.com/office/drawing/2014/chartex" xmlns:cx1="http://schemas.microsoft.com/office/drawing/2015/9/8/chartex" xmlns:cx2="http://schemas.microsoft.com/office/drawing/2015/10/21/chartex" xmlns:cx3="http://schemas.microsoft.com/office/drawing/2016/5/9/chartex" xmlns:cx4="http://schemas.microsoft.com/office/drawing/2016/5/10/chartex" xmlns:cx5="http://schemas.microsoft.com/office/drawing/2016/5/11/chartex" xmlns:cx6="http://schemas.microsoft.com/office/drawing/2016/5/12/chartex" xmlns:cx7="http://schemas.microsoft.com/office/drawing/2016/5/13/chartex" xmlns:cx8="http://schemas.microsoft.com/office/drawing/2016/5/14/chartex" xmlns:mc="http://schemas.openxmlformats.org/markup-compatibility/2006" xmlns:aink="http://schemas.microsoft.com/office/drawing/2016/ink" xmlns:am3d="http://schemas.microsoft.com/office/drawing/2017/model3d" xmlns:o="urn:schemas-microsoft-com:office:office" xmlns:r="http://schemas.openxmlformats.org/officeDocument/2006/relationships" xmlns:m="http://schemas.openxmlformats.org/officeDocument/2006/math" xmlns:v="urn:schemas-microsoft-com:vml" xmlns:wp14="http://schemas.microsoft.com/office/word/2010/wordprocessingDrawing" xmlns:wp="http://schemas.openxmlformats.org/drawingml/2006/wordprocessingDrawing" xmlns:w10="urn:schemas-microsoft-com:office:word" xmlns:w="http://schemas.openxmlformats.org/wordprocessingml/2006/main" xmlns:w14="http://schemas.microsoft.com/office/word/2010/wordml" xmlns:w15="http://schemas.microsoft.com/office/word/2012/wordml" xmlns:w16cid="http://schemas.microsoft.com/office/word/2016/wordml/cid" xmlns:w16se="http://schemas.microsoft.com/office/word/2015/wordml/symex" xmlns:wpg="http://schemas.microsoft.com/office/word/2010/wordprocessingGroup" xmlns:wpi="http://schemas.microsoft.com/office/word/2010/wordprocessingInk" xmlns:wne="http://schemas.microsoft.com/office/word/2006/wordml" xmlns:wps="http://schemas.microsoft.com/office/word/2010/wordprocessingShape" mc:Ignorable="w14 w15 w16se w16cid wp14">
   <w:body>
     <w:p>
       <w:pPr>
@@ -23,13 +23,8 @@
         <w:spacing w:after="0"/>
       </w:pPr>
       <w:r>
-        <w:t xml:space="preserve">Adam Sampson, Jack Letcher, Nathan Thomas, Taylor </w:t>
-      </w:r>
-      <w:proofErr w:type="spellStart"/>
-      <w:r>
-        <w:t>Maxson</w:t>
-      </w:r>
-      <w:proofErr w:type="spellEnd"/>
+        <w:t>Adam Sampson, Jack Letcher, Nathan Thomas, Taylor Maxson</w:t>
+      </w:r>
     </w:p>
     <w:p>
       <w:pPr>
@@ -177,6 +172,33 @@
       <w:r>
         <w:t xml:space="preserve">parse the xml and html data into a data frame.  It was determined to keep only a few pieces of identifying information from the documents and load most of the remaining data as the description.  The information kept was the job identification number, the job title, and finally, the job description.  The job description consisted of text about the job, the requirements for the job, as well as any company information that was included in the file.  A combination of R functions </w:t>
       </w:r>
+      <w:r>
+        <w:t>and regular expres</w:t>
+      </w:r>
+      <w:r>
+        <w:t xml:space="preserve">sions were used to extract the information from the documents.  There were a few </w:t>
+      </w:r>
+      <w:r>
+        <w:t xml:space="preserve">issues with the </w:t>
+      </w:r>
+      <w:r>
+        <w:t xml:space="preserve">Dice data though.  The description data was duplicated on several sub-nodes, causing confusion on what sub-node to include.  The simple solution was to pull in sub-nodes 18-20, however some of the descriptions ended at node 18.  The data was able to be </w:t>
+      </w:r>
+      <w:r>
+        <w:lastRenderedPageBreak/>
+        <w:t>extracted to a text file and the data string from the text file was read into the description field.  One other key issue with the Dice data was that the job title was not able to be parsed from the data.  On the other data sets, the job title was embedded as a separate node, while in the Dice data, it was embedded in the general text and not able to be parsed out.  The data was eventually cleansed to include only alpha text, numeric text as well as the “+” and “</w:t>
+      </w:r>
+      <w:proofErr w:type="gramStart"/>
+      <w:r>
+        <w:t>-“ symbols</w:t>
+      </w:r>
+      <w:proofErr w:type="gramEnd"/>
+      <w:r>
+        <w:t xml:space="preserve">.  The final transformation was done in the </w:t>
+      </w:r>
+      <w:r>
+        <w:t>model files, where the text was transformed to lower case, stop words removed and whitespace stripped out.  The final data was then loaded into a corpus used for the modeling process.</w:t>
+      </w:r>
       <w:bookmarkStart w:id="0" w:name="_GoBack"/>
       <w:bookmarkEnd w:id="0"/>
     </w:p>
@@ -202,46 +224,190 @@
         <w:pStyle w:val="Heading3"/>
       </w:pPr>
       <w:r>
+        <w:t>k-Means Clustering</w:t>
+      </w:r>
+    </w:p>
+    <w:p/>
+    <w:p/>
+    <w:p>
+      <w:r>
+        <w:rPr>
+          <w:noProof/>
+        </w:rPr>
+        <w:drawing>
+          <wp:inline distT="0" distB="0" distL="0" distR="0">
+            <wp:extent cx="3519488" cy="2530475"/>
+            <wp:effectExtent l="0" t="0" r="5080" b="3175"/>
+            <wp:docPr id="1" name="Picture 1" descr="A screenshot of a cell phone&#10;&#10;Description generated with high confidence"/>
+            <wp:cNvGraphicFramePr>
+              <a:graphicFrameLocks xmlns:a="http://schemas.openxmlformats.org/drawingml/2006/main" noChangeAspect="1"/>
+            </wp:cNvGraphicFramePr>
+            <a:graphic xmlns:a="http://schemas.openxmlformats.org/drawingml/2006/main">
+              <a:graphicData uri="http://schemas.openxmlformats.org/drawingml/2006/picture">
+                <pic:pic xmlns:pic="http://schemas.openxmlformats.org/drawingml/2006/picture">
+                  <pic:nvPicPr>
+                    <pic:cNvPr id="1" name="FrequencyPlot.png"/>
+                    <pic:cNvPicPr/>
+                  </pic:nvPicPr>
+                  <pic:blipFill>
+                    <a:blip r:embed="rId5">
+                      <a:extLst>
+                        <a:ext uri="{28A0092B-C50C-407E-A947-70E740481C1C}">
+                          <a14:useLocalDpi xmlns:a14="http://schemas.microsoft.com/office/drawing/2010/main" val="0"/>
+                        </a:ext>
+                      </a:extLst>
+                    </a:blip>
+                    <a:stretch>
+                      <a:fillRect/>
+                    </a:stretch>
+                  </pic:blipFill>
+                  <pic:spPr>
+                    <a:xfrm>
+                      <a:off x="0" y="0"/>
+                      <a:ext cx="3526367" cy="2535421"/>
+                    </a:xfrm>
+                    <a:prstGeom prst="rect">
+                      <a:avLst/>
+                    </a:prstGeom>
+                  </pic:spPr>
+                </pic:pic>
+              </a:graphicData>
+            </a:graphic>
+          </wp:inline>
+        </w:drawing>
+      </w:r>
+    </w:p>
+    <w:p/>
+    <w:p>
+      <w:r>
+        <w:rPr>
+          <w:noProof/>
+        </w:rPr>
+        <w:drawing>
+          <wp:inline distT="0" distB="0" distL="0" distR="0">
+            <wp:extent cx="1843088" cy="1789091"/>
+            <wp:effectExtent l="0" t="0" r="5080" b="1905"/>
+            <wp:docPr id="2" name="Picture 2" descr="A screenshot of a cell phone&#10;&#10;Description generated with very high confidence"/>
+            <wp:cNvGraphicFramePr>
+              <a:graphicFrameLocks xmlns:a="http://schemas.openxmlformats.org/drawingml/2006/main" noChangeAspect="1"/>
+            </wp:cNvGraphicFramePr>
+            <a:graphic xmlns:a="http://schemas.openxmlformats.org/drawingml/2006/main">
+              <a:graphicData uri="http://schemas.openxmlformats.org/drawingml/2006/picture">
+                <pic:pic xmlns:pic="http://schemas.openxmlformats.org/drawingml/2006/picture">
+                  <pic:nvPicPr>
+                    <pic:cNvPr id="2" name="WordCloud.png"/>
+                    <pic:cNvPicPr/>
+                  </pic:nvPicPr>
+                  <pic:blipFill rotWithShape="1">
+                    <a:blip r:embed="rId6">
+                      <a:extLst>
+                        <a:ext uri="{28A0092B-C50C-407E-A947-70E740481C1C}">
+                          <a14:useLocalDpi xmlns:a14="http://schemas.microsoft.com/office/drawing/2010/main" val="0"/>
+                        </a:ext>
+                      </a:extLst>
+                    </a:blip>
+                    <a:srcRect l="28127" t="20492" r="22676" b="18751"/>
+                    <a:stretch/>
+                  </pic:blipFill>
+                  <pic:spPr bwMode="auto">
+                    <a:xfrm>
+                      <a:off x="0" y="0"/>
+                      <a:ext cx="1851433" cy="1797192"/>
+                    </a:xfrm>
+                    <a:prstGeom prst="rect">
+                      <a:avLst/>
+                    </a:prstGeom>
+                    <a:ln>
+                      <a:noFill/>
+                    </a:ln>
+                    <a:extLst>
+                      <a:ext uri="{53640926-AAD7-44D8-BBD7-CCE9431645EC}">
+                        <a14:shadowObscured xmlns:a14="http://schemas.microsoft.com/office/drawing/2010/main"/>
+                      </a:ext>
+                    </a:extLst>
+                  </pic:spPr>
+                </pic:pic>
+              </a:graphicData>
+            </a:graphic>
+          </wp:inline>
+        </w:drawing>
+      </w:r>
+    </w:p>
+    <w:p/>
+    <w:p>
+      <w:r>
+        <w:rPr>
+          <w:noProof/>
+        </w:rPr>
+        <w:lastRenderedPageBreak/>
+        <w:drawing>
+          <wp:inline distT="0" distB="0" distL="0" distR="0">
+            <wp:extent cx="2976563" cy="2339591"/>
+            <wp:effectExtent l="0" t="0" r="0" b="3810"/>
+            <wp:docPr id="3" name="Picture 3" descr="A screenshot of a cell phone&#10;&#10;Description generated with very high confidence"/>
+            <wp:cNvGraphicFramePr>
+              <a:graphicFrameLocks xmlns:a="http://schemas.openxmlformats.org/drawingml/2006/main" noChangeAspect="1"/>
+            </wp:cNvGraphicFramePr>
+            <a:graphic xmlns:a="http://schemas.openxmlformats.org/drawingml/2006/main">
+              <a:graphicData uri="http://schemas.openxmlformats.org/drawingml/2006/picture">
+                <pic:pic xmlns:pic="http://schemas.openxmlformats.org/drawingml/2006/picture">
+                  <pic:nvPicPr>
+                    <pic:cNvPr id="3" name="ElbowPlot.png"/>
+                    <pic:cNvPicPr/>
+                  </pic:nvPicPr>
+                  <pic:blipFill>
+                    <a:blip r:embed="rId7">
+                      <a:extLst>
+                        <a:ext uri="{28A0092B-C50C-407E-A947-70E740481C1C}">
+                          <a14:useLocalDpi xmlns:a14="http://schemas.microsoft.com/office/drawing/2010/main" val="0"/>
+                        </a:ext>
+                      </a:extLst>
+                    </a:blip>
+                    <a:stretch>
+                      <a:fillRect/>
+                    </a:stretch>
+                  </pic:blipFill>
+                  <pic:spPr>
+                    <a:xfrm>
+                      <a:off x="0" y="0"/>
+                      <a:ext cx="2983864" cy="2345330"/>
+                    </a:xfrm>
+                    <a:prstGeom prst="rect">
+                      <a:avLst/>
+                    </a:prstGeom>
+                  </pic:spPr>
+                </pic:pic>
+              </a:graphicData>
+            </a:graphic>
+          </wp:inline>
+        </w:drawing>
+      </w:r>
+    </w:p>
+    <w:p>
+      <w:pPr>
+        <w:pStyle w:val="Heading3"/>
+      </w:pPr>
+      <w:r>
         <w:t>TDF-IDF</w:t>
       </w:r>
     </w:p>
-    <w:p>
-      <w:proofErr w:type="spellStart"/>
-      <w:r>
-        <w:t>Aaaaaaaaaa</w:t>
-      </w:r>
-      <w:proofErr w:type="spellEnd"/>
-    </w:p>
+    <w:p/>
+    <w:p/>
     <w:p>
       <w:pPr>
         <w:pStyle w:val="Heading3"/>
       </w:pPr>
       <w:r>
-        <w:t>Topic Modeling</w:t>
-      </w:r>
-      <w:r>
-        <w:t xml:space="preserve"> (LSA)</w:t>
-      </w:r>
-    </w:p>
+        <w:t>Topic Modeling (LSA)</w:t>
+      </w:r>
+    </w:p>
+    <w:p/>
+    <w:p/>
     <w:p/>
     <w:p>
       <w:pPr>
         <w:pStyle w:val="Heading3"/>
       </w:pPr>
-      <w:proofErr w:type="gramStart"/>
-      <w:r>
-        <w:t>k-Means</w:t>
-      </w:r>
-      <w:proofErr w:type="gramEnd"/>
-      <w:r>
-        <w:t xml:space="preserve"> Clustering</w:t>
-      </w:r>
-    </w:p>
-    <w:p/>
-    <w:p>
-      <w:pPr>
-        <w:pStyle w:val="Heading3"/>
-      </w:pPr>
       <w:r>
         <w:t>Jaccard Similarity</w:t>
       </w:r>
@@ -253,7 +419,6 @@
         <w:pStyle w:val="Heading2"/>
       </w:pPr>
       <w:r>
-        <w:lastRenderedPageBreak/>
         <w:t>Evaluation</w:t>
       </w:r>
     </w:p>
@@ -288,7 +453,7 @@
 </file>
 
 <file path=word/numbering.xml><?xml version="1.0" encoding="utf-8"?>
-<w:numbering xmlns:wpc="http://schemas.microsoft.com/office/word/2010/wordprocessingCanvas" xmlns:mc="http://schemas.openxmlformats.org/markup-compatibility/2006" xmlns:o="urn:schemas-microsoft-com:office:office" xmlns:r="http://schemas.openxmlformats.org/officeDocument/2006/relationships" xmlns:m="http://schemas.openxmlformats.org/officeDocument/2006/math" xmlns:v="urn:schemas-microsoft-com:vml" xmlns:wp14="http://schemas.microsoft.com/office/word/2010/wordprocessingDrawing" xmlns:wp="http://schemas.openxmlformats.org/drawingml/2006/wordprocessingDrawing" xmlns:w10="urn:schemas-microsoft-com:office:word" xmlns:w="http://schemas.openxmlformats.org/wordprocessingml/2006/main" xmlns:w14="http://schemas.microsoft.com/office/word/2010/wordml" xmlns:w15="http://schemas.microsoft.com/office/word/2012/wordml" xmlns:wpg="http://schemas.microsoft.com/office/word/2010/wordprocessingGroup" xmlns:wpi="http://schemas.microsoft.com/office/word/2010/wordprocessingInk" xmlns:wne="http://schemas.microsoft.com/office/word/2006/wordml" xmlns:wps="http://schemas.microsoft.com/office/word/2010/wordprocessingShape" mc:Ignorable="w14 w15 wp14">
+<w:numbering xmlns:wpc="http://schemas.microsoft.com/office/word/2010/wordprocessingCanvas" xmlns:cx="http://schemas.microsoft.com/office/drawing/2014/chartex" xmlns:cx1="http://schemas.microsoft.com/office/drawing/2015/9/8/chartex" xmlns:cx2="http://schemas.microsoft.com/office/drawing/2015/10/21/chartex" xmlns:cx3="http://schemas.microsoft.com/office/drawing/2016/5/9/chartex" xmlns:cx4="http://schemas.microsoft.com/office/drawing/2016/5/10/chartex" xmlns:cx5="http://schemas.microsoft.com/office/drawing/2016/5/11/chartex" xmlns:cx6="http://schemas.microsoft.com/office/drawing/2016/5/12/chartex" xmlns:cx7="http://schemas.microsoft.com/office/drawing/2016/5/13/chartex" xmlns:cx8="http://schemas.microsoft.com/office/drawing/2016/5/14/chartex" xmlns:mc="http://schemas.openxmlformats.org/markup-compatibility/2006" xmlns:aink="http://schemas.microsoft.com/office/drawing/2016/ink" xmlns:am3d="http://schemas.microsoft.com/office/drawing/2017/model3d" xmlns:o="urn:schemas-microsoft-com:office:office" xmlns:r="http://schemas.openxmlformats.org/officeDocument/2006/relationships" xmlns:m="http://schemas.openxmlformats.org/officeDocument/2006/math" xmlns:v="urn:schemas-microsoft-com:vml" xmlns:wp14="http://schemas.microsoft.com/office/word/2010/wordprocessingDrawing" xmlns:wp="http://schemas.openxmlformats.org/drawingml/2006/wordprocessingDrawing" xmlns:w10="urn:schemas-microsoft-com:office:word" xmlns:w="http://schemas.openxmlformats.org/wordprocessingml/2006/main" xmlns:w14="http://schemas.microsoft.com/office/word/2010/wordml" xmlns:w15="http://schemas.microsoft.com/office/word/2012/wordml" xmlns:w16cid="http://schemas.microsoft.com/office/word/2016/wordml/cid" xmlns:w16se="http://schemas.microsoft.com/office/word/2015/wordml/symex" xmlns:wpg="http://schemas.microsoft.com/office/word/2010/wordprocessingGroup" xmlns:wpi="http://schemas.microsoft.com/office/word/2010/wordprocessingInk" xmlns:wne="http://schemas.microsoft.com/office/word/2006/wordml" xmlns:wps="http://schemas.microsoft.com/office/word/2010/wordprocessingShape" mc:Ignorable="w14 w15 w16se w16cid wp14">
   <w:abstractNum w:abstractNumId="0" w15:restartNumberingAfterBreak="0">
     <w:nsid w:val="150C2942"/>
     <w:multiLevelType w:val="hybridMultilevel"/>
@@ -385,7 +550,7 @@
 </file>
 
 <file path=word/styles.xml><?xml version="1.0" encoding="utf-8"?>
-<w:styles xmlns:mc="http://schemas.openxmlformats.org/markup-compatibility/2006" xmlns:r="http://schemas.openxmlformats.org/officeDocument/2006/relationships" xmlns:w="http://schemas.openxmlformats.org/wordprocessingml/2006/main" xmlns:w14="http://schemas.microsoft.com/office/word/2010/wordml" xmlns:w15="http://schemas.microsoft.com/office/word/2012/wordml" mc:Ignorable="w14 w15">
+<w:styles xmlns:mc="http://schemas.openxmlformats.org/markup-compatibility/2006" xmlns:r="http://schemas.openxmlformats.org/officeDocument/2006/relationships" xmlns:w="http://schemas.openxmlformats.org/wordprocessingml/2006/main" xmlns:w14="http://schemas.microsoft.com/office/word/2010/wordml" xmlns:w15="http://schemas.microsoft.com/office/word/2012/wordml" xmlns:w16cid="http://schemas.microsoft.com/office/word/2016/wordml/cid" xmlns:w16se="http://schemas.microsoft.com/office/word/2015/wordml/symex" mc:Ignorable="w14 w15 w16se w16cid">
   <w:docDefaults>
     <w:rPrDefault>
       <w:rPr>
@@ -401,7 +566,7 @@
       </w:pPr>
     </w:pPrDefault>
   </w:docDefaults>
-  <w:latentStyles w:defLockedState="0" w:defUIPriority="99" w:defSemiHidden="0" w:defUnhideWhenUsed="0" w:defQFormat="0" w:count="371">
+  <w:latentStyles w:defLockedState="0" w:defUIPriority="99" w:defSemiHidden="0" w:defUnhideWhenUsed="0" w:defQFormat="0" w:count="375">
     <w:lsdException w:name="Normal" w:uiPriority="0" w:qFormat="1"/>
     <w:lsdException w:name="heading 1" w:uiPriority="9" w:qFormat="1"/>
     <w:lsdException w:name="heading 2" w:semiHidden="1" w:uiPriority="9" w:unhideWhenUsed="1" w:qFormat="1"/>
@@ -507,7 +672,6 @@
     <w:lsdException w:name="HTML Sample" w:semiHidden="1" w:unhideWhenUsed="1"/>
     <w:lsdException w:name="HTML Typewriter" w:semiHidden="1" w:unhideWhenUsed="1"/>
     <w:lsdException w:name="HTML Variable" w:semiHidden="1" w:unhideWhenUsed="1"/>
-    <w:lsdException w:name="Normal Table" w:semiHidden="1" w:unhideWhenUsed="1"/>
     <w:lsdException w:name="annotation subject" w:semiHidden="1" w:unhideWhenUsed="1"/>
     <w:lsdException w:name="No List" w:semiHidden="1" w:unhideWhenUsed="1"/>
     <w:lsdException w:name="Outline List 1" w:semiHidden="1" w:unhideWhenUsed="1"/>
@@ -551,10 +715,8 @@
     <w:lsdException w:name="Table Elegant" w:semiHidden="1" w:unhideWhenUsed="1"/>
     <w:lsdException w:name="Table Professional" w:semiHidden="1" w:unhideWhenUsed="1"/>
     <w:lsdException w:name="Table Subtle 1" w:semiHidden="1" w:unhideWhenUsed="1"/>
-    <w:lsdException w:name="Table Subtle 2" w:semiHidden="1" w:unhideWhenUsed="1"/>
     <w:lsdException w:name="Table Web 1" w:semiHidden="1" w:unhideWhenUsed="1"/>
     <w:lsdException w:name="Table Web 2" w:semiHidden="1" w:unhideWhenUsed="1"/>
-    <w:lsdException w:name="Table Web 3" w:semiHidden="1" w:unhideWhenUsed="1"/>
     <w:lsdException w:name="Balloon Text" w:semiHidden="1" w:unhideWhenUsed="1"/>
     <w:lsdException w:name="Table Grid" w:uiPriority="39"/>
     <w:lsdException w:name="Table Theme" w:semiHidden="1" w:unhideWhenUsed="1"/>
@@ -773,6 +935,10 @@
     <w:lsdException w:name="List Table 5 Dark Accent 6" w:uiPriority="50"/>
     <w:lsdException w:name="List Table 6 Colorful Accent 6" w:uiPriority="51"/>
     <w:lsdException w:name="List Table 7 Colorful Accent 6" w:uiPriority="52"/>
+    <w:lsdException w:name="Mention" w:semiHidden="1" w:unhideWhenUsed="1"/>
+    <w:lsdException w:name="Smart Hyperlink" w:semiHidden="1" w:unhideWhenUsed="1"/>
+    <w:lsdException w:name="Hashtag" w:semiHidden="1" w:unhideWhenUsed="1"/>
+    <w:lsdException w:name="Unresolved Mention" w:semiHidden="1" w:unhideWhenUsed="1"/>
   </w:latentStyles>
   <w:style w:type="paragraph" w:default="1" w:styleId="Normal">
     <w:name w:val="Normal"/>

</xml_diff>